<commit_message>
phase two completed paper
</commit_message>
<xml_diff>
--- a/Research And Development Project/Documents/Resources/Paper/ProjectPaper.docx
+++ b/Research And Development Project/Documents/Resources/Paper/ProjectPaper.docx
@@ -473,7 +473,25 @@
           <w:sz w:val="28"/>
           <w:szCs w:val="28"/>
         </w:rPr>
-        <w:t>*Add acknowledgements here*</w:t>
+        <w:t>*Add acknowledgements here</w:t>
+      </w:r>
+      <w:r>
+        <w:rPr>
+          <w:rFonts w:ascii="Garamond" w:hAnsi="Garamond"/>
+          <w:b/>
+          <w:sz w:val="28"/>
+          <w:szCs w:val="28"/>
+        </w:rPr>
+        <w:t xml:space="preserve"> – Des Greer is cool etc :P</w:t>
+      </w:r>
+      <w:r>
+        <w:rPr>
+          <w:rFonts w:ascii="Garamond" w:hAnsi="Garamond"/>
+          <w:b/>
+          <w:sz w:val="28"/>
+          <w:szCs w:val="28"/>
+        </w:rPr>
+        <w:t>*</w:t>
       </w:r>
     </w:p>
     <w:p>
@@ -520,43 +538,11 @@
         </w:rPr>
         <w:t xml:space="preserve">This paper studies the validity of Lehman’s laws of software evolution when applied to one hundred open source projects hosted on GitHub. The data set that will be used to investigate this objective will be extracted from the GitHub API and focuses on the repository level which provides the novelty to this study. Metrics attained from the API have been extracted and attached to each law in turn as a means of quantifying the analysis and enabling the various hypothesis to provide insight into the validity of each law in this context. </w:t>
       </w:r>
-    </w:p>
-    <w:p>
-      <w:pPr>
-        <w:pStyle w:val="ListParagraph"/>
-        <w:spacing w:after="0" w:line="276" w:lineRule="auto"/>
-        <w:ind w:left="360"/>
-        <w:rPr>
-          <w:rFonts w:ascii="Garamond" w:hAnsi="Garamond"/>
-        </w:rPr>
-      </w:pPr>
-    </w:p>
-    <w:p>
-      <w:pPr>
-        <w:pStyle w:val="ListParagraph"/>
-        <w:spacing w:after="0" w:line="276" w:lineRule="auto"/>
-        <w:ind w:left="360"/>
-        <w:rPr>
-          <w:rFonts w:ascii="Garamond" w:hAnsi="Garamond"/>
-        </w:rPr>
-      </w:pPr>
-      <w:r>
-        <w:rPr>
-          <w:rFonts w:ascii="Garamond" w:hAnsi="Garamond"/>
-        </w:rPr>
-        <w:t>…Add</w:t>
-      </w:r>
-      <w:r>
-        <w:rPr>
-          <w:rFonts w:ascii="Garamond" w:hAnsi="Garamond"/>
-        </w:rPr>
-        <w:t xml:space="preserve"> some more info on the conclusions</w:t>
-      </w:r>
-      <w:r>
-        <w:rPr>
-          <w:rFonts w:ascii="Garamond" w:hAnsi="Garamond"/>
-        </w:rPr>
-        <w:t>**</w:t>
+      <w:r>
+        <w:rPr>
+          <w:rFonts w:ascii="Garamond" w:hAnsi="Garamond"/>
+        </w:rPr>
+        <w:t xml:space="preserve">The study has discovered that the majority of the laws established by Lehmann do not hold based upon the evidence yielded from the experiments performed and directly challenges the validity of each refuted law in the context of open source development. </w:t>
       </w:r>
     </w:p>
     <w:p>
@@ -974,6 +960,7 @@
           <w:rFonts w:ascii="Garamond" w:hAnsi="Garamond"/>
           <w:b/>
         </w:rPr>
+        <w:lastRenderedPageBreak/>
         <w:t>Background</w:t>
       </w:r>
     </w:p>
@@ -990,7 +977,6 @@
         <w:rPr>
           <w:rFonts w:ascii="Garamond" w:hAnsi="Garamond"/>
         </w:rPr>
-        <w:lastRenderedPageBreak/>
         <w:t>Initially devised in 1974 Lehman’s laws have undergone multiple changes as the years have progressed, with the latest alteration taking place in 1996. In his 1980 article [5</w:t>
       </w:r>
       <w:r>
@@ -1592,20 +1578,20 @@
         <w:rPr>
           <w:rFonts w:ascii="Garamond" w:hAnsi="Garamond"/>
         </w:rPr>
-        <w:t>the watcher mechanic on GitHub, which provides notifications to user who watch a repository each time an event occurs such as a commit or creation of an issue. The paper hones in on the contributors of a project, tracking to process of a user becoming a watcher to fi</w:t>
-      </w:r>
-      <w:r>
-        <w:rPr>
-          <w:rFonts w:ascii="Garamond" w:hAnsi="Garamond"/>
-        </w:rPr>
-        <w:t xml:space="preserve">nally contributing to a project, finding that this process </w:t>
+        <w:t xml:space="preserve">the watcher mechanic on GitHub, which provides notifications to user who watch a repository each time an </w:t>
       </w:r>
       <w:r>
         <w:rPr>
           <w:rFonts w:ascii="Garamond" w:hAnsi="Garamond"/>
         </w:rPr>
         <w:lastRenderedPageBreak/>
-        <w:t xml:space="preserve">accounts for a huge bulk of the tested projects eventual contributors. </w:t>
+        <w:t>event occurs such as a commit or creation of an issue. The paper hones in on the contributors of a project, tracking to process of a user becoming a watcher to fi</w:t>
+      </w:r>
+      <w:r>
+        <w:rPr>
+          <w:rFonts w:ascii="Garamond" w:hAnsi="Garamond"/>
+        </w:rPr>
+        <w:t xml:space="preserve">nally contributing to a project, finding that this process accounts for a huge bulk of the tested projects eventual contributors. </w:t>
       </w:r>
       <w:r>
         <w:rPr>
@@ -2209,6 +2195,7 @@
           <w:rFonts w:ascii="Garamond" w:hAnsi="Garamond"/>
           <w:b/>
         </w:rPr>
+        <w:lastRenderedPageBreak/>
         <w:t>H4</w:t>
       </w:r>
       <w:r>
@@ -2283,7 +2270,6 @@
           <w:rFonts w:ascii="Garamond" w:hAnsi="Garamond"/>
           <w:b/>
         </w:rPr>
-        <w:lastRenderedPageBreak/>
         <w:t>H6</w:t>
       </w:r>
       <w:r>
@@ -4098,6 +4084,7 @@
         <w:rPr>
           <w:rFonts w:ascii="Garamond" w:hAnsi="Garamond"/>
         </w:rPr>
+        <w:lastRenderedPageBreak/>
         <w:t>It is very common for most projects to use multiple programming languages, however GitHub allows users to examine a project for the breakdown of languages utilised. Using this each project pri</w:t>
       </w:r>
       <w:r>
@@ -4125,7 +4112,6 @@
         <w:rPr>
           <w:rFonts w:ascii="Garamond" w:hAnsi="Garamond"/>
         </w:rPr>
-        <w:lastRenderedPageBreak/>
         <w:t>This process will be applied to two hundred projects in total, the final dataset of one hundred will then be randomly selected with the intent of taking ten projects from each programming languages group of twenty.</w:t>
       </w:r>
     </w:p>
@@ -6357,14 +6343,14 @@
         <w:rPr>
           <w:rFonts w:ascii="Garamond" w:hAnsi="Garamond"/>
         </w:rPr>
-        <w:t xml:space="preserve">Now it would be prudent to discuss the structure of the parsed data, each metric is associated with an accompanying time series that signifies the start of a weekly interval. The dataset itself is organised into a vector with each point containing weekly counts of the frequency of the metric in that particular time period. some data points may have gaps between frequencies that exceed the weekly structure, therefore padding has been introduced to fill the gaps in a project as required, in this case each padded weekly interval will be </w:t>
+        <w:t xml:space="preserve">Now it would be prudent to discuss the structure of the parsed data, each metric is associated with an accompanying time series that signifies the start of a weekly interval. The dataset itself is organised into a </w:t>
       </w:r>
       <w:r>
         <w:rPr>
           <w:rFonts w:ascii="Garamond" w:hAnsi="Garamond"/>
         </w:rPr>
         <w:lastRenderedPageBreak/>
-        <w:t xml:space="preserve">assigned a zero to signify no activity in that period. To ensure the integrity of the research the first six months for each projects have been ‘trimmed’ this is </w:t>
+        <w:t xml:space="preserve">vector with each point containing weekly counts of the frequency of the metric in that particular time period. some data points may have gaps between frequencies that exceed the weekly structure, therefore padding has been introduced to fill the gaps in a project as required, in this case each padded weekly interval will be assigned a zero to signify no activity in that period. To ensure the integrity of the research the first six months for each projects have been ‘trimmed’ this is </w:t>
       </w:r>
       <w:r>
         <w:rPr>
@@ -7152,7 +7138,6 @@
             <w:rPr>
               <w:rFonts w:ascii="Cambria Math" w:eastAsiaTheme="minorEastAsia" w:hAnsi="Cambria Math"/>
             </w:rPr>
-            <w:lastRenderedPageBreak/>
             <m:t>W=</m:t>
           </m:r>
           <m:sSup>
@@ -8255,26 +8240,32 @@
         <w:rPr>
           <w:rFonts w:ascii="Garamond" w:eastAsiaTheme="minorEastAsia" w:hAnsi="Garamond"/>
         </w:rPr>
-        <w:t xml:space="preserve">The results presented in figure three show a clear relationship between the amount of the lag applied to the commits and the percentage of positive correlations that have been attained between the lagged commit count and </w:t>
+        <w:lastRenderedPageBreak/>
+        <w:t xml:space="preserve">The results presented in figure three show a clear relationship between the amount of the lag applied to the commits and the percentage of positive correlations that have been attained between the lagged commit count and the present stargazer count. As the lag is increased (in this context each increment represents the count of commits </w:t>
       </w:r>
       <w:r>
         <w:rPr>
           <w:rFonts w:ascii="Garamond" w:eastAsiaTheme="minorEastAsia" w:hAnsi="Garamond"/>
         </w:rPr>
-        <w:lastRenderedPageBreak/>
-        <w:t xml:space="preserve">the present stargazer count. As the lag is increased (in this context each increment represents the count of commits </w:t>
+        <w:t xml:space="preserve">a week </w:t>
       </w:r>
       <w:r>
         <w:rPr>
           <w:rFonts w:ascii="Garamond" w:eastAsiaTheme="minorEastAsia" w:hAnsi="Garamond"/>
         </w:rPr>
-        <w:t xml:space="preserve">a week </w:t>
+        <w:t xml:space="preserve">further into the past) the amount of correlation begins </w:t>
       </w:r>
       <w:r>
         <w:rPr>
           <w:rFonts w:ascii="Garamond" w:eastAsiaTheme="minorEastAsia" w:hAnsi="Garamond"/>
         </w:rPr>
-        <w:t xml:space="preserve">further into the past) the amount of correlation begins the decrease which indicates that the further apart the commit frequency in a particular week from the present stargazer count the less impact it will have on the amount of stargazers. It is possible that in the case of extreme lag applied that the effect of that change has already been felt at some point in the interim, therefore it may have already changed the count of the stargazers in a positive or negative way. </w:t>
+        <w:t>to</w:t>
+      </w:r>
+      <w:r>
+        <w:rPr>
+          <w:rFonts w:ascii="Garamond" w:eastAsiaTheme="minorEastAsia" w:hAnsi="Garamond"/>
+        </w:rPr>
+        <w:t xml:space="preserve"> decrease which indicates that the further apart the commit frequency in a particular week from the present stargazer count the less impact it will have on the amount of stargazers. It is possible that in the case of extreme lag applied that the effect of that change has already been felt at some point in the interim, therefore it may have already changed the count of the stargazers in a positive or negative way. </w:t>
       </w:r>
       <w:r>
         <w:rPr>
@@ -8373,7 +8364,31 @@
         <w:rPr>
           <w:rFonts w:ascii="Garamond" w:eastAsiaTheme="minorEastAsia" w:hAnsi="Garamond"/>
         </w:rPr>
-        <w:t xml:space="preserve"> which indicates that the optimum time is week before the stargazers react to the commit count and decide whether to remain stargazers or to stop following the project. To support a conclusion figure four has been provided which shows the distribution of each project correlation coefficient in each of the examined lag permutations.</w:t>
+        <w:t xml:space="preserve"> which indicates that the optimum time is week before the stargazers react to the commit count and decide whether to remain stargazers or to stop foll</w:t>
+      </w:r>
+      <w:r>
+        <w:rPr>
+          <w:rFonts w:ascii="Garamond" w:eastAsiaTheme="minorEastAsia" w:hAnsi="Garamond"/>
+        </w:rPr>
+        <w:t xml:space="preserve">owing the project. To support this </w:t>
+      </w:r>
+      <w:r>
+        <w:rPr>
+          <w:rFonts w:ascii="Garamond" w:eastAsiaTheme="minorEastAsia" w:hAnsi="Garamond"/>
+        </w:rPr>
+        <w:t>figure four has been provided which shows the distribution of each project</w:t>
+      </w:r>
+      <w:r>
+        <w:rPr>
+          <w:rFonts w:ascii="Garamond" w:eastAsiaTheme="minorEastAsia" w:hAnsi="Garamond"/>
+        </w:rPr>
+        <w:t>s</w:t>
+      </w:r>
+      <w:r>
+        <w:rPr>
+          <w:rFonts w:ascii="Garamond" w:eastAsiaTheme="minorEastAsia" w:hAnsi="Garamond"/>
+        </w:rPr>
+        <w:t xml:space="preserve"> correlation coefficient in each of the examined lag permutations.</w:t>
       </w:r>
       <w:r>
         <w:rPr>
@@ -9568,7 +9583,19 @@
         <w:rPr>
           <w:rFonts w:ascii="Garamond" w:eastAsiaTheme="minorEastAsia" w:hAnsi="Garamond"/>
         </w:rPr>
-        <w:t xml:space="preserve"> is possible to observe significantly outliers that are prominent in the set of variance values, therefore to aid in interpretation the median of these values was calculated – </w:t>
+        <w:t xml:space="preserve"> is possibl</w:t>
+      </w:r>
+      <w:r>
+        <w:rPr>
+          <w:rFonts w:ascii="Garamond" w:eastAsiaTheme="minorEastAsia" w:hAnsi="Garamond"/>
+        </w:rPr>
+        <w:t>e to observe significant</w:t>
+      </w:r>
+      <w:r>
+        <w:rPr>
+          <w:rFonts w:ascii="Garamond" w:eastAsiaTheme="minorEastAsia" w:hAnsi="Garamond"/>
+        </w:rPr>
+        <w:t xml:space="preserve"> outliers that are prominent in the set of variance values, therefore to aid in interpretation the median of these values was calculated – </w:t>
       </w:r>
       <w:r>
         <w:rPr>
@@ -9608,7 +9635,19 @@
         <w:rPr>
           <w:rFonts w:ascii="Garamond" w:eastAsiaTheme="minorEastAsia" w:hAnsi="Garamond"/>
         </w:rPr>
-        <w:t>This measure would enable determining the percentage of growth rate values are within one standard deviation distance from the mean growth rate value for each project – see figure eight to view the results of this process.</w:t>
+        <w:t xml:space="preserve">This measure would enable determining the percentage of growth rate values </w:t>
+      </w:r>
+      <w:r>
+        <w:rPr>
+          <w:rFonts w:ascii="Garamond" w:eastAsiaTheme="minorEastAsia" w:hAnsi="Garamond"/>
+        </w:rPr>
+        <w:t xml:space="preserve">that </w:t>
+      </w:r>
+      <w:r>
+        <w:rPr>
+          <w:rFonts w:ascii="Garamond" w:eastAsiaTheme="minorEastAsia" w:hAnsi="Garamond"/>
+        </w:rPr>
+        <w:t>are within one standard deviation distance from the mean growth rate value for each project – see figure eight to view the results of this process.</w:t>
       </w:r>
       <w:r>
         <w:rPr>
@@ -12011,7 +12050,21 @@
           <w:rFonts w:ascii="Garamond" w:eastAsiaTheme="minorEastAsia" w:hAnsi="Garamond"/>
         </w:rPr>
         <w:tab/>
-        <w:t>To conclude reference should be made back to the hypothesis to determine an outcome, the results in figure 11 provide evidence which directly refutes the law using this dataset despite it holding in some cases. Therefore it becomes prudent to examine not only a binary decision of positive/negative correlation to distribution could also be examined, see figure twelve which shows a distribution of values that appear random which indicates the behaviour as defined by Lehmann for this law is not being adhered to.</w:t>
+        <w:t xml:space="preserve">To conclude reference should be made back to the hypothesis to determine an outcome, the results in figure 11 provide evidence which directly refutes the law using this dataset despite </w:t>
+      </w:r>
+      <w:r>
+        <w:rPr>
+          <w:rFonts w:ascii="Garamond" w:eastAsiaTheme="minorEastAsia" w:hAnsi="Garamond"/>
+        </w:rPr>
+        <w:t>its</w:t>
+      </w:r>
+      <w:bookmarkStart w:id="0" w:name="_GoBack"/>
+      <w:bookmarkEnd w:id="0"/>
+      <w:r>
+        <w:rPr>
+          <w:rFonts w:ascii="Garamond" w:eastAsiaTheme="minorEastAsia" w:hAnsi="Garamond"/>
+        </w:rPr>
+        <w:t xml:space="preserve"> holding in some cases. Therefore it becomes prudent to examine not only a binary decision of positive/negative correlation to distribution could also be examined, see figure twelve which shows a distribution of values that appear random which indicates the behaviour as defined by Lehmann for this law is not being adhered to.</w:t>
       </w:r>
     </w:p>
     <w:p>
@@ -13580,8 +13633,6 @@
         </w:rPr>
         <w:t>THREATS TO VALIDITY</w:t>
       </w:r>
-      <w:bookmarkStart w:id="0" w:name="_GoBack"/>
-      <w:bookmarkEnd w:id="0"/>
     </w:p>
     <w:p>
       <w:pPr>
@@ -13646,6 +13697,31 @@
           <w:rFonts w:ascii="Garamond" w:eastAsiaTheme="minorEastAsia" w:hAnsi="Garamond"/>
         </w:rPr>
       </w:pPr>
+      <w:r>
+        <w:rPr>
+          <w:rFonts w:ascii="Garamond" w:eastAsiaTheme="minorEastAsia" w:hAnsi="Garamond"/>
+        </w:rPr>
+        <w:tab/>
+        <w:t>The evaluation process for each hypothesis should also be taken into account, for HP1</w:t>
+      </w:r>
+      <w:r>
+        <w:rPr>
+          <w:rFonts w:ascii="Garamond" w:eastAsiaTheme="minorEastAsia" w:hAnsi="Garamond"/>
+        </w:rPr>
+        <w:t>, 5, 6</w:t>
+      </w:r>
+      <w:r>
+        <w:rPr>
+          <w:rFonts w:ascii="Garamond" w:eastAsiaTheme="minorEastAsia" w:hAnsi="Garamond"/>
+        </w:rPr>
+        <w:t xml:space="preserve"> &amp; 7 a binary threshold was used to generate the percentages at each lag interval. </w:t>
+      </w:r>
+      <w:r>
+        <w:rPr>
+          <w:rFonts w:ascii="Garamond" w:eastAsiaTheme="minorEastAsia" w:hAnsi="Garamond"/>
+        </w:rPr>
+        <w:t>This does not account for the strength of each individual correlation value and how significant it may be, for example based on upon the scatter graphs provided in each of those hypotheses a broad subset of the data in most cases is focused around the zero point and may often times is extremely close to either being positive or negative. This lack of precision, while useful for stimulating a discussion may represent values that do no lean either way to supporting or refuting the hypotheses as significance is not taken into account.</w:t>
+      </w:r>
     </w:p>
     <w:p>
       <w:pPr>
@@ -13658,7 +13734,20 @@
         <w:rPr>
           <w:rFonts w:ascii="Garamond" w:eastAsiaTheme="minorEastAsia" w:hAnsi="Garamond"/>
         </w:rPr>
-        <w:t>*comment on evaluation process, cross corr thresholds etc</w:t>
+        <w:tab/>
+        <w:t xml:space="preserve">The pre-processing of the dataset also has the potential to impact the validity of the results, the first six months of each data point is trimmed from the evaluation to account for projects migrating to GitHub and the initial dump of data associated with this process. This process of indiscriminate of the whether a migration has occurred or not, so projects who have spent their entire life span on GitHub will also be targeted, this directly removes the possibility of analysing the early stages of evolution for these particular </w:t>
+      </w:r>
+      <w:r>
+        <w:rPr>
+          <w:rFonts w:ascii="Garamond" w:eastAsiaTheme="minorEastAsia" w:hAnsi="Garamond"/>
+        </w:rPr>
+        <w:t>projects</w:t>
+      </w:r>
+      <w:r>
+        <w:rPr>
+          <w:rFonts w:ascii="Garamond" w:eastAsiaTheme="minorEastAsia" w:hAnsi="Garamond"/>
+        </w:rPr>
+        <w:t xml:space="preserve">. </w:t>
       </w:r>
     </w:p>
     <w:p>
@@ -13668,6 +13757,42 @@
           <w:rFonts w:ascii="Garamond" w:eastAsiaTheme="minorEastAsia" w:hAnsi="Garamond"/>
         </w:rPr>
       </w:pPr>
+      <w:r>
+        <w:rPr>
+          <w:rFonts w:ascii="Garamond" w:eastAsiaTheme="minorEastAsia" w:hAnsi="Garamond"/>
+        </w:rPr>
+        <w:tab/>
+      </w:r>
+      <w:r>
+        <w:rPr>
+          <w:rFonts w:ascii="Garamond" w:eastAsiaTheme="minorEastAsia" w:hAnsi="Garamond"/>
+        </w:rPr>
+        <w:t xml:space="preserve">It should also be noted that the rate of activity on each project has not been a deciding factor in the selection process. Therefore it is possible that among the range of projects there will be some that are maintained much more effectively than others, this is dependent on factors such as the size of the team actively working on the project and the amount of general user collaboration </w:t>
+      </w:r>
+      <w:r>
+        <w:rPr>
+          <w:rFonts w:ascii="Garamond" w:eastAsiaTheme="minorEastAsia" w:hAnsi="Garamond"/>
+        </w:rPr>
+        <w:t>on GitHub</w:t>
+      </w:r>
+      <w:r>
+        <w:rPr>
+          <w:rFonts w:ascii="Garamond" w:eastAsiaTheme="minorEastAsia" w:hAnsi="Garamond"/>
+        </w:rPr>
+        <w:t>. This might lead to cases where the activity of the team itself becomes a driver of software evolution which this study does not account for and could be a</w:t>
+      </w:r>
+      <w:r>
+        <w:rPr>
+          <w:rFonts w:ascii="Garamond" w:eastAsiaTheme="minorEastAsia" w:hAnsi="Garamond"/>
+        </w:rPr>
+        <w:t>n</w:t>
+      </w:r>
+      <w:r>
+        <w:rPr>
+          <w:rFonts w:ascii="Garamond" w:eastAsiaTheme="minorEastAsia" w:hAnsi="Garamond"/>
+        </w:rPr>
+        <w:t xml:space="preserve"> avenue for future work.</w:t>
+      </w:r>
     </w:p>
     <w:p>
       <w:pPr>
@@ -13681,19 +13806,20 @@
           <w:rFonts w:ascii="Garamond" w:eastAsiaTheme="minorEastAsia" w:hAnsi="Garamond"/>
         </w:rPr>
         <w:tab/>
-        <w:t xml:space="preserve">The pre-processing of the dataset also has the potential to impact the validity of the results, the first six months of each data point is trimmed from the evaluation to account for projects migrating to GitHub and the initial dump of data associated with this process. This process of indiscriminate of the whether a migration has occurred or not, so projects who have spent their entire life span on GitHub will also be targeted, this directly removes the possibility of analysing the early stages of evolution for these particular </w:t>
+        <w:t>Threats to the external validity of the findings also will need to be examined, particularly if the results from this paper can be generalised to open source projects on GitHub in general.</w:t>
       </w:r>
       <w:r>
         <w:rPr>
           <w:rFonts w:ascii="Garamond" w:eastAsiaTheme="minorEastAsia" w:hAnsi="Garamond"/>
         </w:rPr>
-        <w:t>projects</w:t>
+        <w:t xml:space="preserve"> Despite the selection of a fairly large set of projects there is no evidence to suggest that the results will remain consistent when applied to a totally different dataset, however due to the paper targeting the most popular projects on GitHub it can be seen as </w:t>
       </w:r>
       <w:r>
         <w:rPr>
           <w:rFonts w:ascii="Garamond" w:eastAsiaTheme="minorEastAsia" w:hAnsi="Garamond"/>
         </w:rPr>
-        <w:t xml:space="preserve">. </w:t>
+        <w:lastRenderedPageBreak/>
+        <w:t>representation of typical open source development for well supported projects not necessarily those that have reduced attention from users.</w:t>
       </w:r>
     </w:p>
     <w:p>
@@ -13708,62 +13834,37 @@
           <w:rFonts w:ascii="Garamond" w:eastAsiaTheme="minorEastAsia" w:hAnsi="Garamond"/>
         </w:rPr>
         <w:tab/>
+        <w:t xml:space="preserve">To address conclusion validity and the extend that the discussions are reasonable is a key factor in this paper, in most cases it is difficult to directly support or refute a law </w:t>
       </w:r>
       <w:r>
         <w:rPr>
           <w:rFonts w:ascii="Garamond" w:eastAsiaTheme="minorEastAsia" w:hAnsi="Garamond"/>
         </w:rPr>
-        <w:t xml:space="preserve">It should also be noted that the rate of activity on each project has not been a deciding factor in the selection process. Therefore it is possible that among the range of projects there will be some that are maintained much more effectively than others, this is dependent on factors such as the size of the team actively working on the project and the amount of general user collaboration </w:t>
+        <w:tab/>
+        <w:t xml:space="preserve">rather discuss based on the results whether the law appears to hold or is refuted. </w:t>
       </w:r>
       <w:r>
         <w:rPr>
           <w:rFonts w:ascii="Garamond" w:eastAsiaTheme="minorEastAsia" w:hAnsi="Garamond"/>
         </w:rPr>
-        <w:t>on GitHub</w:t>
+        <w:t>Therefore a key facet has been a focus on discussion and making inferences based on the data, in some cases (HP2 and HP3) the results provide an overhwleming indication of either supporting o re</w:t>
       </w:r>
       <w:r>
         <w:rPr>
           <w:rFonts w:ascii="Garamond" w:eastAsiaTheme="minorEastAsia" w:hAnsi="Garamond"/>
         </w:rPr>
-        <w:t>. This might lead to cases where the activity of the team itself becomes a driver of software evolution which this study does not account for and could be a</w:t>
+        <w:t>futing a law. However the other hypotheses</w:t>
       </w:r>
       <w:r>
         <w:rPr>
           <w:rFonts w:ascii="Garamond" w:eastAsiaTheme="minorEastAsia" w:hAnsi="Garamond"/>
         </w:rPr>
-        <w:t>n</w:t>
-      </w:r>
-      <w:r>
-        <w:rPr>
-          <w:rFonts w:ascii="Garamond" w:eastAsiaTheme="minorEastAsia" w:hAnsi="Garamond"/>
-        </w:rPr>
-        <w:t xml:space="preserve"> avenue for future work.</w:t>
+        <w:t xml:space="preserve"> remain much more up for debate, the goal of the paper is to determine the validity of Lehmann’s laws and each hypotheses has been evaluated with either supporting the law, or not supporting the law, therefore in this context the conclusions drawn are reasonable.</w:t>
       </w:r>
     </w:p>
     <w:p>
       <w:pPr>
-        <w:spacing w:after="40" w:line="276" w:lineRule="auto"/>
-        <w:rPr>
-          <w:rFonts w:ascii="Garamond" w:eastAsiaTheme="minorEastAsia" w:hAnsi="Garamond"/>
-        </w:rPr>
-      </w:pPr>
-      <w:r>
-        <w:rPr>
-          <w:rFonts w:ascii="Garamond" w:eastAsiaTheme="minorEastAsia" w:hAnsi="Garamond"/>
-        </w:rPr>
-        <w:tab/>
-        <w:t>Threats to the external validity of the findings also will need to be examined, particularly if the results from this paper can be generalised to open source projects on GitHub in general.</w:t>
-      </w:r>
-      <w:r>
-        <w:rPr>
-          <w:rFonts w:ascii="Garamond" w:eastAsiaTheme="minorEastAsia" w:hAnsi="Garamond"/>
-        </w:rPr>
-        <w:t xml:space="preserve"> Despite the selection of a fairly large set of projects there is no evidence to suggest that the results will remain consistent when applied to a totally different dataset, however due to the paper targeting the most popular projects on GitHub it can be seen as representation of typical open source development for well supported projects not necessarily those that have reduced attention from users.</w:t>
-      </w:r>
-    </w:p>
-    <w:p>
-      <w:pPr>
-        <w:spacing w:after="40" w:line="276" w:lineRule="auto"/>
+        <w:spacing w:after="0" w:line="276" w:lineRule="auto"/>
         <w:rPr>
           <w:rFonts w:ascii="Garamond" w:eastAsiaTheme="minorEastAsia" w:hAnsi="Garamond"/>
         </w:rPr>
@@ -13771,52 +13872,91 @@
     </w:p>
     <w:p>
       <w:pPr>
-        <w:spacing w:after="40" w:line="276" w:lineRule="auto"/>
-        <w:rPr>
-          <w:rFonts w:ascii="Garamond" w:eastAsiaTheme="minorEastAsia" w:hAnsi="Garamond"/>
+        <w:spacing w:after="0" w:line="276" w:lineRule="auto"/>
+        <w:rPr>
+          <w:rFonts w:ascii="Garamond" w:hAnsi="Garamond"/>
+          <w:b/>
         </w:rPr>
       </w:pPr>
       <w:r>
         <w:rPr>
-          <w:rFonts w:ascii="Garamond" w:eastAsiaTheme="minorEastAsia" w:hAnsi="Garamond"/>
-        </w:rPr>
-        <w:lastRenderedPageBreak/>
-        <w:t>*discuss conclusion validity</w:t>
+          <w:rFonts w:ascii="Garamond" w:hAnsi="Garamond"/>
+          <w:b/>
+        </w:rPr>
+        <w:t>7. CONCLUSION</w:t>
       </w:r>
     </w:p>
     <w:p>
       <w:pPr>
-        <w:spacing w:after="40" w:line="276" w:lineRule="auto"/>
-        <w:rPr>
-          <w:rFonts w:ascii="Garamond" w:eastAsiaTheme="minorEastAsia" w:hAnsi="Garamond"/>
+        <w:spacing w:after="0" w:line="276" w:lineRule="auto"/>
+        <w:rPr>
+          <w:rFonts w:ascii="Garamond" w:hAnsi="Garamond"/>
         </w:rPr>
       </w:pPr>
       <w:r>
         <w:rPr>
-          <w:rFonts w:ascii="Garamond" w:eastAsiaTheme="minorEastAsia" w:hAnsi="Garamond"/>
-        </w:rPr>
-        <w:tab/>
+          <w:rFonts w:ascii="Garamond" w:hAnsi="Garamond"/>
+        </w:rPr>
+        <w:t>The goal of this paper was to e</w:t>
+      </w:r>
+      <w:r>
+        <w:rPr>
+          <w:rFonts w:ascii="Garamond" w:hAnsi="Garamond"/>
+        </w:rPr>
+        <w:t>valuating Lehman’s Laws of software evolution using the GitHub API</w:t>
+      </w:r>
+      <w:r>
+        <w:rPr>
+          <w:rFonts w:ascii="Garamond" w:hAnsi="Garamond"/>
+        </w:rPr>
+        <w:t xml:space="preserve"> and determine if they hold when applied to a dataset of one hundred </w:t>
+      </w:r>
+      <w:r>
+        <w:rPr>
+          <w:rFonts w:ascii="Garamond" w:hAnsi="Garamond"/>
+        </w:rPr>
+        <w:t>open source projects.</w:t>
+      </w:r>
+      <w:r>
+        <w:rPr>
+          <w:rFonts w:ascii="Garamond" w:hAnsi="Garamond"/>
+        </w:rPr>
+        <w:t xml:space="preserve"> Only one of the total hypotheses provide enough evidence to support the laws while the other six directly challenge the validity of each law they represent. </w:t>
+      </w:r>
+      <w:r>
+        <w:rPr>
+          <w:rFonts w:ascii="Garamond" w:hAnsi="Garamond"/>
+        </w:rPr>
+        <w:t>The discussion for why this occurs often reflects upon the context of open source development and the GitHub platform itself which are aspects of software evolution that Lehmann’s laws neglect. However utilising only data that can be extracted from the API at the repository level imposed certain restrictions on the nature of each hypotheses interpretation therefore further work into this topic could be explored that integrates a detailed analysis of the code base itself in order to supplement these findings.</w:t>
+      </w:r>
+      <w:r>
+        <w:rPr>
+          <w:rFonts w:ascii="Garamond" w:hAnsi="Garamond"/>
+        </w:rPr>
+        <w:t xml:space="preserve"> In addition to this future contributions may entail presenting an alternative to Lehmann’s law</w:t>
+      </w:r>
+      <w:r>
+        <w:rPr>
+          <w:rFonts w:ascii="Garamond" w:hAnsi="Garamond"/>
+        </w:rPr>
+        <w:t>s</w:t>
+      </w:r>
+      <w:r>
+        <w:rPr>
+          <w:rFonts w:ascii="Garamond" w:hAnsi="Garamond"/>
+        </w:rPr>
+        <w:t xml:space="preserve"> which fully </w:t>
+      </w:r>
+      <w:r>
+        <w:rPr>
+          <w:rFonts w:ascii="Garamond" w:hAnsi="Garamond"/>
+        </w:rPr>
+        <w:t xml:space="preserve">consider the open source paradigm and establish a set of rules that account for the variations in this approach from traditional software development. Overall I believe that this paper contributes to the study of open source software evolution in comparison to long pre-established ideas and have provide evidence that challenges the validity of Lehmann’s laws. </w:t>
       </w:r>
     </w:p>
     <w:p>
       <w:pPr>
-        <w:spacing w:line="276" w:lineRule="auto"/>
-        <w:rPr>
-          <w:rFonts w:ascii="Garamond" w:hAnsi="Garamond"/>
-          <w:b/>
-        </w:rPr>
-      </w:pPr>
-      <w:r>
-        <w:rPr>
-          <w:rFonts w:ascii="Garamond" w:hAnsi="Garamond"/>
-          <w:b/>
-        </w:rPr>
-        <w:t>7. CONCLUSION</w:t>
-      </w:r>
-    </w:p>
-    <w:p>
-      <w:pPr>
-        <w:spacing w:line="276" w:lineRule="auto"/>
+        <w:spacing w:line="240" w:lineRule="auto"/>
         <w:rPr>
           <w:rFonts w:ascii="Garamond" w:hAnsi="Garamond"/>
         </w:rPr>
@@ -13851,15 +13991,6 @@
         </w:rPr>
         <w:t>REFERENCES</w:t>
       </w:r>
-    </w:p>
-    <w:p>
-      <w:pPr>
-        <w:pStyle w:val="ListParagraph"/>
-        <w:spacing w:line="276" w:lineRule="auto"/>
-        <w:rPr>
-          <w:rFonts w:ascii="Garamond" w:hAnsi="Garamond"/>
-        </w:rPr>
-      </w:pPr>
     </w:p>
     <w:p>
       <w:pPr>
@@ -14264,6 +14395,7 @@
         <w:rPr>
           <w:rFonts w:ascii="Garamond" w:hAnsi="Garamond"/>
         </w:rPr>
+        <w:lastRenderedPageBreak/>
         <w:t xml:space="preserve">Ioannis Skoulis </w:t>
       </w:r>
       <w:r>
@@ -17247,11 +17379,11 @@
           <c:showPercent val="0"/>
           <c:showBubbleSize val="0"/>
         </c:dLbls>
-        <c:axId val="363111408"/>
-        <c:axId val="363107880"/>
+        <c:axId val="440984928"/>
+        <c:axId val="440985712"/>
       </c:scatterChart>
       <c:valAx>
-        <c:axId val="363111408"/>
+        <c:axId val="440984928"/>
         <c:scaling>
           <c:orientation val="minMax"/>
         </c:scaling>
@@ -17364,12 +17496,12 @@
             <a:endParaRPr lang="en-US"/>
           </a:p>
         </c:txPr>
-        <c:crossAx val="363107880"/>
+        <c:crossAx val="440985712"/>
         <c:crosses val="autoZero"/>
         <c:crossBetween val="midCat"/>
       </c:valAx>
       <c:valAx>
-        <c:axId val="363107880"/>
+        <c:axId val="440985712"/>
         <c:scaling>
           <c:orientation val="minMax"/>
         </c:scaling>
@@ -17483,7 +17615,7 @@
             <a:endParaRPr lang="en-US"/>
           </a:p>
         </c:txPr>
-        <c:crossAx val="363111408"/>
+        <c:crossAx val="440984928"/>
         <c:crosses val="autoZero"/>
         <c:crossBetween val="midCat"/>
       </c:valAx>
@@ -17961,11 +18093,11 @@
           <c:showPercent val="0"/>
           <c:showBubbleSize val="0"/>
         </c:dLbls>
-        <c:axId val="489994216"/>
-        <c:axId val="489992648"/>
+        <c:axId val="441014720"/>
+        <c:axId val="441013936"/>
       </c:scatterChart>
       <c:valAx>
-        <c:axId val="489994216"/>
+        <c:axId val="441014720"/>
         <c:scaling>
           <c:orientation val="minMax"/>
         </c:scaling>
@@ -18076,12 +18208,12 @@
             <a:endParaRPr lang="en-US"/>
           </a:p>
         </c:txPr>
-        <c:crossAx val="489992648"/>
+        <c:crossAx val="441013936"/>
         <c:crosses val="autoZero"/>
         <c:crossBetween val="midCat"/>
       </c:valAx>
       <c:valAx>
-        <c:axId val="489992648"/>
+        <c:axId val="441013936"/>
         <c:scaling>
           <c:orientation val="minMax"/>
         </c:scaling>
@@ -18193,7 +18325,7 @@
             <a:endParaRPr lang="en-US"/>
           </a:p>
         </c:txPr>
-        <c:crossAx val="489994216"/>
+        <c:crossAx val="441014720"/>
         <c:crosses val="autoZero"/>
         <c:crossBetween val="midCat"/>
       </c:valAx>
@@ -18686,11 +18818,11 @@
           <c:showPercent val="0"/>
           <c:showBubbleSize val="0"/>
         </c:dLbls>
-        <c:axId val="489994608"/>
-        <c:axId val="489991472"/>
+        <c:axId val="441010408"/>
+        <c:axId val="441011976"/>
       </c:scatterChart>
       <c:valAx>
-        <c:axId val="489994608"/>
+        <c:axId val="441010408"/>
         <c:scaling>
           <c:orientation val="minMax"/>
         </c:scaling>
@@ -18801,12 +18933,12 @@
             <a:endParaRPr lang="en-US"/>
           </a:p>
         </c:txPr>
-        <c:crossAx val="489991472"/>
+        <c:crossAx val="441011976"/>
         <c:crosses val="autoZero"/>
         <c:crossBetween val="midCat"/>
       </c:valAx>
       <c:valAx>
-        <c:axId val="489991472"/>
+        <c:axId val="441011976"/>
         <c:scaling>
           <c:orientation val="minMax"/>
         </c:scaling>
@@ -18918,7 +19050,7 @@
             <a:endParaRPr lang="en-US"/>
           </a:p>
         </c:txPr>
-        <c:crossAx val="489994608"/>
+        <c:crossAx val="441010408"/>
         <c:crosses val="autoZero"/>
         <c:crossBetween val="midCat"/>
       </c:valAx>
@@ -19403,11 +19535,11 @@
           <c:showPercent val="0"/>
           <c:showBubbleSize val="0"/>
         </c:dLbls>
-        <c:axId val="482169848"/>
-        <c:axId val="482170240"/>
+        <c:axId val="441012368"/>
+        <c:axId val="441016288"/>
       </c:scatterChart>
       <c:valAx>
-        <c:axId val="482169848"/>
+        <c:axId val="441012368"/>
         <c:scaling>
           <c:orientation val="minMax"/>
         </c:scaling>
@@ -19518,12 +19650,12 @@
             <a:endParaRPr lang="en-US"/>
           </a:p>
         </c:txPr>
-        <c:crossAx val="482170240"/>
+        <c:crossAx val="441016288"/>
         <c:crosses val="autoZero"/>
         <c:crossBetween val="midCat"/>
       </c:valAx>
       <c:valAx>
-        <c:axId val="482170240"/>
+        <c:axId val="441016288"/>
         <c:scaling>
           <c:orientation val="minMax"/>
         </c:scaling>
@@ -19635,7 +19767,7 @@
             <a:endParaRPr lang="en-US"/>
           </a:p>
         </c:txPr>
-        <c:crossAx val="482169848"/>
+        <c:crossAx val="441012368"/>
         <c:crosses val="autoZero"/>
         <c:crossBetween val="midCat"/>
       </c:valAx>
@@ -20136,11 +20268,11 @@
           <c:showPercent val="0"/>
           <c:showBubbleSize val="0"/>
         </c:dLbls>
-        <c:axId val="482172200"/>
-        <c:axId val="482172592"/>
+        <c:axId val="441009624"/>
+        <c:axId val="435977952"/>
       </c:scatterChart>
       <c:valAx>
-        <c:axId val="482172200"/>
+        <c:axId val="441009624"/>
         <c:scaling>
           <c:orientation val="minMax"/>
         </c:scaling>
@@ -20251,12 +20383,12 @@
             <a:endParaRPr lang="en-US"/>
           </a:p>
         </c:txPr>
-        <c:crossAx val="482172592"/>
+        <c:crossAx val="435977952"/>
         <c:crosses val="autoZero"/>
         <c:crossBetween val="midCat"/>
       </c:valAx>
       <c:valAx>
-        <c:axId val="482172592"/>
+        <c:axId val="435977952"/>
         <c:scaling>
           <c:orientation val="minMax"/>
         </c:scaling>
@@ -20368,7 +20500,7 @@
             <a:endParaRPr lang="en-US"/>
           </a:p>
         </c:txPr>
-        <c:crossAx val="482172200"/>
+        <c:crossAx val="441009624"/>
         <c:crosses val="autoZero"/>
         <c:crossBetween val="midCat"/>
       </c:valAx>
@@ -20853,11 +20985,11 @@
           <c:showPercent val="0"/>
           <c:showBubbleSize val="0"/>
         </c:dLbls>
-        <c:axId val="482171416"/>
-        <c:axId val="482171808"/>
+        <c:axId val="435977560"/>
+        <c:axId val="435972856"/>
       </c:scatterChart>
       <c:valAx>
-        <c:axId val="482171416"/>
+        <c:axId val="435977560"/>
         <c:scaling>
           <c:orientation val="minMax"/>
         </c:scaling>
@@ -20968,12 +21100,12 @@
             <a:endParaRPr lang="en-US"/>
           </a:p>
         </c:txPr>
-        <c:crossAx val="482171808"/>
+        <c:crossAx val="435972856"/>
         <c:crosses val="autoZero"/>
         <c:crossBetween val="midCat"/>
       </c:valAx>
       <c:valAx>
-        <c:axId val="482171808"/>
+        <c:axId val="435972856"/>
         <c:scaling>
           <c:orientation val="minMax"/>
         </c:scaling>
@@ -21085,7 +21217,7 @@
             <a:endParaRPr lang="en-US"/>
           </a:p>
         </c:txPr>
-        <c:crossAx val="482171416"/>
+        <c:crossAx val="435977560"/>
         <c:crosses val="autoZero"/>
         <c:crossBetween val="midCat"/>
       </c:valAx>
@@ -21578,11 +21710,11 @@
           <c:showPercent val="0"/>
           <c:showBubbleSize val="0"/>
         </c:dLbls>
-        <c:axId val="443121048"/>
-        <c:axId val="443121440"/>
+        <c:axId val="435978736"/>
+        <c:axId val="435973248"/>
       </c:scatterChart>
       <c:valAx>
-        <c:axId val="443121048"/>
+        <c:axId val="435978736"/>
         <c:scaling>
           <c:orientation val="minMax"/>
         </c:scaling>
@@ -21693,12 +21825,12 @@
             <a:endParaRPr lang="en-US"/>
           </a:p>
         </c:txPr>
-        <c:crossAx val="443121440"/>
+        <c:crossAx val="435973248"/>
         <c:crosses val="autoZero"/>
         <c:crossBetween val="midCat"/>
       </c:valAx>
       <c:valAx>
-        <c:axId val="443121440"/>
+        <c:axId val="435973248"/>
         <c:scaling>
           <c:orientation val="minMax"/>
         </c:scaling>
@@ -21810,7 +21942,7 @@
             <a:endParaRPr lang="en-US"/>
           </a:p>
         </c:txPr>
-        <c:crossAx val="443121048"/>
+        <c:crossAx val="435978736"/>
         <c:crosses val="autoZero"/>
         <c:crossBetween val="midCat"/>
       </c:valAx>
@@ -22303,11 +22435,11 @@
           <c:showPercent val="0"/>
           <c:showBubbleSize val="0"/>
         </c:dLbls>
-        <c:axId val="443122224"/>
-        <c:axId val="443121832"/>
+        <c:axId val="435973640"/>
+        <c:axId val="435972464"/>
       </c:scatterChart>
       <c:valAx>
-        <c:axId val="443122224"/>
+        <c:axId val="435973640"/>
         <c:scaling>
           <c:orientation val="minMax"/>
         </c:scaling>
@@ -22418,12 +22550,12 @@
             <a:endParaRPr lang="en-US"/>
           </a:p>
         </c:txPr>
-        <c:crossAx val="443121832"/>
+        <c:crossAx val="435972464"/>
         <c:crosses val="autoZero"/>
         <c:crossBetween val="midCat"/>
       </c:valAx>
       <c:valAx>
-        <c:axId val="443121832"/>
+        <c:axId val="435972464"/>
         <c:scaling>
           <c:orientation val="minMax"/>
         </c:scaling>
@@ -22535,7 +22667,7 @@
             <a:endParaRPr lang="en-US"/>
           </a:p>
         </c:txPr>
-        <c:crossAx val="443122224"/>
+        <c:crossAx val="435973640"/>
         <c:crosses val="autoZero"/>
         <c:crossBetween val="midCat"/>
       </c:valAx>
@@ -23007,11 +23139,11 @@
           <c:showPercent val="0"/>
           <c:showBubbleSize val="0"/>
         </c:dLbls>
-        <c:axId val="443123008"/>
-        <c:axId val="443123400"/>
+        <c:axId val="435974424"/>
+        <c:axId val="435975992"/>
       </c:scatterChart>
       <c:valAx>
-        <c:axId val="443123008"/>
+        <c:axId val="435974424"/>
         <c:scaling>
           <c:orientation val="minMax"/>
         </c:scaling>
@@ -23122,12 +23254,12 @@
             <a:endParaRPr lang="en-US"/>
           </a:p>
         </c:txPr>
-        <c:crossAx val="443123400"/>
+        <c:crossAx val="435975992"/>
         <c:crosses val="autoZero"/>
         <c:crossBetween val="midCat"/>
       </c:valAx>
       <c:valAx>
-        <c:axId val="443123400"/>
+        <c:axId val="435975992"/>
         <c:scaling>
           <c:orientation val="minMax"/>
         </c:scaling>
@@ -23239,7 +23371,7 @@
             <a:endParaRPr lang="en-US"/>
           </a:p>
         </c:txPr>
-        <c:crossAx val="443123008"/>
+        <c:crossAx val="435974424"/>
         <c:crosses val="autoZero"/>
         <c:crossBetween val="midCat"/>
       </c:valAx>
@@ -23711,11 +23843,11 @@
           <c:showPercent val="0"/>
           <c:showBubbleSize val="0"/>
         </c:dLbls>
-        <c:axId val="443120264"/>
-        <c:axId val="438235440"/>
+        <c:axId val="435980304"/>
+        <c:axId val="435975600"/>
       </c:scatterChart>
       <c:valAx>
-        <c:axId val="443120264"/>
+        <c:axId val="435980304"/>
         <c:scaling>
           <c:orientation val="minMax"/>
         </c:scaling>
@@ -23826,12 +23958,12 @@
             <a:endParaRPr lang="en-US"/>
           </a:p>
         </c:txPr>
-        <c:crossAx val="438235440"/>
+        <c:crossAx val="435975600"/>
         <c:crosses val="autoZero"/>
         <c:crossBetween val="midCat"/>
       </c:valAx>
       <c:valAx>
-        <c:axId val="438235440"/>
+        <c:axId val="435975600"/>
         <c:scaling>
           <c:orientation val="minMax"/>
         </c:scaling>
@@ -23943,7 +24075,7 @@
             <a:endParaRPr lang="en-US"/>
           </a:p>
         </c:txPr>
-        <c:crossAx val="443120264"/>
+        <c:crossAx val="435980304"/>
         <c:crosses val="autoZero"/>
         <c:crossBetween val="midCat"/>
       </c:valAx>
@@ -24417,11 +24549,11 @@
           <c:showPercent val="0"/>
           <c:showBubbleSize val="0"/>
         </c:dLbls>
-        <c:axId val="438236224"/>
-        <c:axId val="438233872"/>
+        <c:axId val="435974032"/>
+        <c:axId val="435974816"/>
       </c:scatterChart>
       <c:valAx>
-        <c:axId val="438236224"/>
+        <c:axId val="435974032"/>
         <c:scaling>
           <c:orientation val="minMax"/>
         </c:scaling>
@@ -24532,12 +24664,12 @@
             <a:endParaRPr lang="en-US"/>
           </a:p>
         </c:txPr>
-        <c:crossAx val="438233872"/>
+        <c:crossAx val="435974816"/>
         <c:crosses val="autoZero"/>
         <c:crossBetween val="midCat"/>
       </c:valAx>
       <c:valAx>
-        <c:axId val="438233872"/>
+        <c:axId val="435974816"/>
         <c:scaling>
           <c:orientation val="minMax"/>
         </c:scaling>
@@ -24649,7 +24781,7 @@
             <a:endParaRPr lang="en-US"/>
           </a:p>
         </c:txPr>
-        <c:crossAx val="438236224"/>
+        <c:crossAx val="435974032"/>
         <c:crosses val="autoZero"/>
         <c:crossBetween val="midCat"/>
       </c:valAx>
@@ -25130,11 +25262,11 @@
           <c:showPercent val="0"/>
           <c:showBubbleSize val="0"/>
         </c:dLbls>
-        <c:axId val="363109056"/>
-        <c:axId val="363109448"/>
+        <c:axId val="440986888"/>
+        <c:axId val="440995120"/>
       </c:scatterChart>
       <c:valAx>
-        <c:axId val="363109056"/>
+        <c:axId val="440986888"/>
         <c:scaling>
           <c:orientation val="minMax"/>
         </c:scaling>
@@ -25247,12 +25379,12 @@
             <a:endParaRPr lang="en-US"/>
           </a:p>
         </c:txPr>
-        <c:crossAx val="363109448"/>
+        <c:crossAx val="440995120"/>
         <c:crosses val="autoZero"/>
         <c:crossBetween val="midCat"/>
       </c:valAx>
       <c:valAx>
-        <c:axId val="363109448"/>
+        <c:axId val="440995120"/>
         <c:scaling>
           <c:orientation val="minMax"/>
         </c:scaling>
@@ -25366,7 +25498,7 @@
             <a:endParaRPr lang="en-US"/>
           </a:p>
         </c:txPr>
-        <c:crossAx val="363109056"/>
+        <c:crossAx val="440986888"/>
         <c:crosses val="autoZero"/>
         <c:crossBetween val="midCat"/>
       </c:valAx>
@@ -25838,11 +25970,11 @@
           <c:showPercent val="0"/>
           <c:showBubbleSize val="0"/>
         </c:dLbls>
-        <c:axId val="438235832"/>
-        <c:axId val="438234264"/>
+        <c:axId val="435976384"/>
+        <c:axId val="435976776"/>
       </c:scatterChart>
       <c:valAx>
-        <c:axId val="438235832"/>
+        <c:axId val="435976384"/>
         <c:scaling>
           <c:orientation val="minMax"/>
         </c:scaling>
@@ -25953,12 +26085,12 @@
             <a:endParaRPr lang="en-US"/>
           </a:p>
         </c:txPr>
-        <c:crossAx val="438234264"/>
+        <c:crossAx val="435976776"/>
         <c:crosses val="autoZero"/>
         <c:crossBetween val="midCat"/>
       </c:valAx>
       <c:valAx>
-        <c:axId val="438234264"/>
+        <c:axId val="435976776"/>
         <c:scaling>
           <c:orientation val="minMax"/>
         </c:scaling>
@@ -26070,7 +26202,7 @@
             <a:endParaRPr lang="en-US"/>
           </a:p>
         </c:txPr>
-        <c:crossAx val="438235832"/>
+        <c:crossAx val="435976384"/>
         <c:crosses val="autoZero"/>
         <c:crossBetween val="midCat"/>
       </c:valAx>
@@ -26540,11 +26672,11 @@
           <c:showPercent val="0"/>
           <c:showBubbleSize val="0"/>
         </c:dLbls>
-        <c:axId val="438237008"/>
-        <c:axId val="438234656"/>
+        <c:axId val="435977168"/>
+        <c:axId val="435970504"/>
       </c:scatterChart>
       <c:valAx>
-        <c:axId val="438237008"/>
+        <c:axId val="435977168"/>
         <c:scaling>
           <c:orientation val="minMax"/>
         </c:scaling>
@@ -26655,12 +26787,12 @@
             <a:endParaRPr lang="en-US"/>
           </a:p>
         </c:txPr>
-        <c:crossAx val="438234656"/>
+        <c:crossAx val="435970504"/>
         <c:crosses val="autoZero"/>
         <c:crossBetween val="midCat"/>
       </c:valAx>
       <c:valAx>
-        <c:axId val="438234656"/>
+        <c:axId val="435970504"/>
         <c:scaling>
           <c:orientation val="minMax"/>
         </c:scaling>
@@ -26772,7 +26904,7 @@
             <a:endParaRPr lang="en-US"/>
           </a:p>
         </c:txPr>
-        <c:crossAx val="438237008"/>
+        <c:crossAx val="435977168"/>
         <c:crosses val="autoZero"/>
         <c:crossBetween val="midCat"/>
       </c:valAx>
@@ -27258,11 +27390,11 @@
           <c:showPercent val="0"/>
           <c:showBubbleSize val="0"/>
         </c:dLbls>
-        <c:axId val="484240112"/>
-        <c:axId val="484244032"/>
+        <c:axId val="435985792"/>
+        <c:axId val="435984224"/>
       </c:scatterChart>
       <c:valAx>
-        <c:axId val="484240112"/>
+        <c:axId val="435985792"/>
         <c:scaling>
           <c:orientation val="minMax"/>
         </c:scaling>
@@ -27373,12 +27505,12 @@
             <a:endParaRPr lang="en-US"/>
           </a:p>
         </c:txPr>
-        <c:crossAx val="484244032"/>
+        <c:crossAx val="435984224"/>
         <c:crosses val="autoZero"/>
         <c:crossBetween val="midCat"/>
       </c:valAx>
       <c:valAx>
-        <c:axId val="484244032"/>
+        <c:axId val="435984224"/>
         <c:scaling>
           <c:orientation val="minMax"/>
         </c:scaling>
@@ -27490,7 +27622,7 @@
             <a:endParaRPr lang="en-US"/>
           </a:p>
         </c:txPr>
-        <c:crossAx val="484240112"/>
+        <c:crossAx val="435985792"/>
         <c:crosses val="autoZero"/>
         <c:crossBetween val="midCat"/>
       </c:valAx>
@@ -27960,11 +28092,11 @@
           <c:showPercent val="0"/>
           <c:showBubbleSize val="0"/>
         </c:dLbls>
-        <c:axId val="484240504"/>
-        <c:axId val="484240896"/>
+        <c:axId val="435983440"/>
+        <c:axId val="435983832"/>
       </c:scatterChart>
       <c:valAx>
-        <c:axId val="484240504"/>
+        <c:axId val="435983440"/>
         <c:scaling>
           <c:orientation val="minMax"/>
         </c:scaling>
@@ -28075,12 +28207,12 @@
             <a:endParaRPr lang="en-US"/>
           </a:p>
         </c:txPr>
-        <c:crossAx val="484240896"/>
+        <c:crossAx val="435983832"/>
         <c:crosses val="autoZero"/>
         <c:crossBetween val="midCat"/>
       </c:valAx>
       <c:valAx>
-        <c:axId val="484240896"/>
+        <c:axId val="435983832"/>
         <c:scaling>
           <c:orientation val="minMax"/>
         </c:scaling>
@@ -28192,7 +28324,7 @@
             <a:endParaRPr lang="en-US"/>
           </a:p>
         </c:txPr>
-        <c:crossAx val="484240504"/>
+        <c:crossAx val="435983440"/>
         <c:crosses val="autoZero"/>
         <c:crossBetween val="midCat"/>
       </c:valAx>
@@ -28664,11 +28796,11 @@
           <c:showPercent val="0"/>
           <c:showBubbleSize val="0"/>
         </c:dLbls>
-        <c:axId val="484241288"/>
-        <c:axId val="484239328"/>
+        <c:axId val="435983048"/>
+        <c:axId val="435984616"/>
       </c:scatterChart>
       <c:valAx>
-        <c:axId val="484241288"/>
+        <c:axId val="435983048"/>
         <c:scaling>
           <c:orientation val="minMax"/>
         </c:scaling>
@@ -28779,12 +28911,12 @@
             <a:endParaRPr lang="en-US"/>
           </a:p>
         </c:txPr>
-        <c:crossAx val="484239328"/>
+        <c:crossAx val="435984616"/>
         <c:crosses val="autoZero"/>
         <c:crossBetween val="midCat"/>
       </c:valAx>
       <c:valAx>
-        <c:axId val="484239328"/>
+        <c:axId val="435984616"/>
         <c:scaling>
           <c:orientation val="minMax"/>
         </c:scaling>
@@ -28896,7 +29028,7 @@
             <a:endParaRPr lang="en-US"/>
           </a:p>
         </c:txPr>
-        <c:crossAx val="484241288"/>
+        <c:crossAx val="435983048"/>
         <c:crosses val="autoZero"/>
         <c:crossBetween val="midCat"/>
       </c:valAx>
@@ -29368,11 +29500,11 @@
           <c:showPercent val="0"/>
           <c:showBubbleSize val="0"/>
         </c:dLbls>
-        <c:axId val="484241680"/>
-        <c:axId val="484238152"/>
+        <c:axId val="356997576"/>
+        <c:axId val="356992088"/>
       </c:scatterChart>
       <c:valAx>
-        <c:axId val="484241680"/>
+        <c:axId val="356997576"/>
         <c:scaling>
           <c:orientation val="minMax"/>
         </c:scaling>
@@ -29483,12 +29615,12 @@
             <a:endParaRPr lang="en-US"/>
           </a:p>
         </c:txPr>
-        <c:crossAx val="484238152"/>
+        <c:crossAx val="356992088"/>
         <c:crosses val="autoZero"/>
         <c:crossBetween val="midCat"/>
       </c:valAx>
       <c:valAx>
-        <c:axId val="484238152"/>
+        <c:axId val="356992088"/>
         <c:scaling>
           <c:orientation val="minMax"/>
         </c:scaling>
@@ -29600,7 +29732,7 @@
             <a:endParaRPr lang="en-US"/>
           </a:p>
         </c:txPr>
-        <c:crossAx val="484241680"/>
+        <c:crossAx val="356997576"/>
         <c:crosses val="autoZero"/>
         <c:crossBetween val="midCat"/>
       </c:valAx>
@@ -30072,11 +30204,11 @@
           <c:showPercent val="0"/>
           <c:showBubbleSize val="0"/>
         </c:dLbls>
-        <c:axId val="484242072"/>
-        <c:axId val="484244816"/>
+        <c:axId val="356990128"/>
+        <c:axId val="356987384"/>
       </c:scatterChart>
       <c:valAx>
-        <c:axId val="484242072"/>
+        <c:axId val="356990128"/>
         <c:scaling>
           <c:orientation val="minMax"/>
         </c:scaling>
@@ -30187,12 +30319,12 @@
             <a:endParaRPr lang="en-US"/>
           </a:p>
         </c:txPr>
-        <c:crossAx val="484244816"/>
+        <c:crossAx val="356987384"/>
         <c:crosses val="autoZero"/>
         <c:crossBetween val="midCat"/>
       </c:valAx>
       <c:valAx>
-        <c:axId val="484244816"/>
+        <c:axId val="356987384"/>
         <c:scaling>
           <c:orientation val="minMax"/>
         </c:scaling>
@@ -30304,7 +30436,7 @@
             <a:endParaRPr lang="en-US"/>
           </a:p>
         </c:txPr>
-        <c:crossAx val="484242072"/>
+        <c:crossAx val="356990128"/>
         <c:crosses val="autoZero"/>
         <c:crossBetween val="midCat"/>
       </c:valAx>
@@ -30784,11 +30916,11 @@
           <c:showPercent val="0"/>
           <c:showBubbleSize val="0"/>
         </c:dLbls>
-        <c:axId val="484237760"/>
-        <c:axId val="484243248"/>
+        <c:axId val="356986992"/>
+        <c:axId val="356996792"/>
       </c:scatterChart>
       <c:valAx>
-        <c:axId val="484237760"/>
+        <c:axId val="356986992"/>
         <c:scaling>
           <c:orientation val="minMax"/>
         </c:scaling>
@@ -30899,12 +31031,12 @@
             <a:endParaRPr lang="en-US"/>
           </a:p>
         </c:txPr>
-        <c:crossAx val="484243248"/>
+        <c:crossAx val="356996792"/>
         <c:crosses val="autoZero"/>
         <c:crossBetween val="midCat"/>
       </c:valAx>
       <c:valAx>
-        <c:axId val="484243248"/>
+        <c:axId val="356996792"/>
         <c:scaling>
           <c:orientation val="minMax"/>
         </c:scaling>
@@ -31016,7 +31148,7 @@
             <a:endParaRPr lang="en-US"/>
           </a:p>
         </c:txPr>
-        <c:crossAx val="484237760"/>
+        <c:crossAx val="356986992"/>
         <c:crosses val="autoZero"/>
         <c:crossBetween val="midCat"/>
       </c:valAx>
@@ -31488,11 +31620,11 @@
           <c:showPercent val="0"/>
           <c:showBubbleSize val="0"/>
         </c:dLbls>
-        <c:axId val="484238936"/>
-        <c:axId val="484243640"/>
+        <c:axId val="356990520"/>
+        <c:axId val="356993656"/>
       </c:scatterChart>
       <c:valAx>
-        <c:axId val="484238936"/>
+        <c:axId val="356990520"/>
         <c:scaling>
           <c:orientation val="minMax"/>
         </c:scaling>
@@ -31603,12 +31735,12 @@
             <a:endParaRPr lang="en-US"/>
           </a:p>
         </c:txPr>
-        <c:crossAx val="484243640"/>
+        <c:crossAx val="356993656"/>
         <c:crosses val="autoZero"/>
         <c:crossBetween val="midCat"/>
       </c:valAx>
       <c:valAx>
-        <c:axId val="484243640"/>
+        <c:axId val="356993656"/>
         <c:scaling>
           <c:orientation val="minMax"/>
         </c:scaling>
@@ -31720,7 +31852,7 @@
             <a:endParaRPr lang="en-US"/>
           </a:p>
         </c:txPr>
-        <c:crossAx val="484238936"/>
+        <c:crossAx val="356990520"/>
         <c:crosses val="autoZero"/>
         <c:crossBetween val="midCat"/>
       </c:valAx>
@@ -32203,11 +32335,11 @@
           <c:showPercent val="0"/>
           <c:showBubbleSize val="0"/>
         </c:dLbls>
-        <c:axId val="445121576"/>
-        <c:axId val="445119616"/>
+        <c:axId val="441002960"/>
+        <c:axId val="441004136"/>
       </c:scatterChart>
       <c:valAx>
-        <c:axId val="445121576"/>
+        <c:axId val="441002960"/>
         <c:scaling>
           <c:orientation val="minMax"/>
         </c:scaling>
@@ -32320,12 +32452,12 @@
             <a:endParaRPr lang="en-US"/>
           </a:p>
         </c:txPr>
-        <c:crossAx val="445119616"/>
+        <c:crossAx val="441004136"/>
         <c:crosses val="autoZero"/>
         <c:crossBetween val="midCat"/>
       </c:valAx>
       <c:valAx>
-        <c:axId val="445119616"/>
+        <c:axId val="441004136"/>
         <c:scaling>
           <c:orientation val="minMax"/>
         </c:scaling>
@@ -32450,7 +32582,7 @@
             <a:endParaRPr lang="en-US"/>
           </a:p>
         </c:txPr>
-        <c:crossAx val="445121576"/>
+        <c:crossAx val="441002960"/>
         <c:crosses val="autoZero"/>
         <c:crossBetween val="midCat"/>
       </c:valAx>
@@ -32931,11 +33063,11 @@
           <c:showPercent val="0"/>
           <c:showBubbleSize val="0"/>
         </c:dLbls>
-        <c:axId val="445121184"/>
-        <c:axId val="445118048"/>
+        <c:axId val="440999040"/>
+        <c:axId val="441004528"/>
       </c:scatterChart>
       <c:valAx>
-        <c:axId val="445121184"/>
+        <c:axId val="440999040"/>
         <c:scaling>
           <c:orientation val="minMax"/>
         </c:scaling>
@@ -33048,12 +33180,12 @@
             <a:endParaRPr lang="en-US"/>
           </a:p>
         </c:txPr>
-        <c:crossAx val="445118048"/>
+        <c:crossAx val="441004528"/>
         <c:crosses val="autoZero"/>
         <c:crossBetween val="midCat"/>
       </c:valAx>
       <c:valAx>
-        <c:axId val="445118048"/>
+        <c:axId val="441004528"/>
         <c:scaling>
           <c:orientation val="minMax"/>
         </c:scaling>
@@ -33178,7 +33310,7 @@
             <a:endParaRPr lang="en-US"/>
           </a:p>
         </c:txPr>
-        <c:crossAx val="445121184"/>
+        <c:crossAx val="440999040"/>
         <c:crosses val="autoZero"/>
         <c:crossBetween val="midCat"/>
       </c:valAx>
@@ -33659,11 +33791,11 @@
           <c:showPercent val="0"/>
           <c:showBubbleSize val="0"/>
         </c:dLbls>
-        <c:axId val="361844984"/>
-        <c:axId val="361846944"/>
+        <c:axId val="440999432"/>
+        <c:axId val="441007272"/>
       </c:scatterChart>
       <c:valAx>
-        <c:axId val="361844984"/>
+        <c:axId val="440999432"/>
         <c:scaling>
           <c:orientation val="minMax"/>
         </c:scaling>
@@ -33776,12 +33908,12 @@
             <a:endParaRPr lang="en-US"/>
           </a:p>
         </c:txPr>
-        <c:crossAx val="361846944"/>
+        <c:crossAx val="441007272"/>
         <c:crosses val="autoZero"/>
         <c:crossBetween val="midCat"/>
       </c:valAx>
       <c:valAx>
-        <c:axId val="361846944"/>
+        <c:axId val="441007272"/>
         <c:scaling>
           <c:orientation val="minMax"/>
         </c:scaling>
@@ -33906,7 +34038,7 @@
             <a:endParaRPr lang="en-US"/>
           </a:p>
         </c:txPr>
-        <c:crossAx val="361844984"/>
+        <c:crossAx val="440999432"/>
         <c:crosses val="autoZero"/>
         <c:crossBetween val="midCat"/>
       </c:valAx>
@@ -34387,11 +34519,11 @@
           <c:showPercent val="0"/>
           <c:showBubbleSize val="0"/>
         </c:dLbls>
-        <c:axId val="361844200"/>
-        <c:axId val="361846160"/>
+        <c:axId val="441007664"/>
+        <c:axId val="441008448"/>
       </c:scatterChart>
       <c:valAx>
-        <c:axId val="361844200"/>
+        <c:axId val="441007664"/>
         <c:scaling>
           <c:orientation val="minMax"/>
         </c:scaling>
@@ -34504,12 +34636,12 @@
             <a:endParaRPr lang="en-US"/>
           </a:p>
         </c:txPr>
-        <c:crossAx val="361846160"/>
+        <c:crossAx val="441008448"/>
         <c:crosses val="autoZero"/>
         <c:crossBetween val="midCat"/>
       </c:valAx>
       <c:valAx>
-        <c:axId val="361846160"/>
+        <c:axId val="441008448"/>
         <c:scaling>
           <c:orientation val="minMax"/>
         </c:scaling>
@@ -34634,7 +34766,7 @@
             <a:endParaRPr lang="en-US"/>
           </a:p>
         </c:txPr>
-        <c:crossAx val="361844200"/>
+        <c:crossAx val="441007664"/>
         <c:crosses val="autoZero"/>
         <c:crossBetween val="midCat"/>
       </c:valAx>
@@ -34882,11 +35014,11 @@
         </c:dLbls>
         <c:gapWidth val="219"/>
         <c:overlap val="-27"/>
-        <c:axId val="437326416"/>
-        <c:axId val="437327592"/>
+        <c:axId val="440997080"/>
+        <c:axId val="441011192"/>
       </c:barChart>
       <c:catAx>
-        <c:axId val="437326416"/>
+        <c:axId val="440997080"/>
         <c:scaling>
           <c:orientation val="minMax"/>
         </c:scaling>
@@ -34995,7 +35127,7 @@
             <a:endParaRPr lang="en-US"/>
           </a:p>
         </c:txPr>
-        <c:crossAx val="437327592"/>
+        <c:crossAx val="441011192"/>
         <c:crosses val="autoZero"/>
         <c:auto val="1"/>
         <c:lblAlgn val="ctr"/>
@@ -35003,7 +35135,7 @@
         <c:noMultiLvlLbl val="0"/>
       </c:catAx>
       <c:valAx>
-        <c:axId val="437327592"/>
+        <c:axId val="441011192"/>
         <c:scaling>
           <c:orientation val="minMax"/>
         </c:scaling>
@@ -35111,7 +35243,7 @@
             <a:endParaRPr lang="en-US"/>
           </a:p>
         </c:txPr>
-        <c:crossAx val="437326416"/>
+        <c:crossAx val="440997080"/>
         <c:crosses val="autoZero"/>
         <c:crossBetween val="between"/>
       </c:valAx>
@@ -35591,11 +35723,11 @@
           <c:showPercent val="0"/>
           <c:showBubbleSize val="0"/>
         </c:dLbls>
-        <c:axId val="358735296"/>
-        <c:axId val="325006112"/>
+        <c:axId val="441015896"/>
+        <c:axId val="441012760"/>
       </c:scatterChart>
       <c:valAx>
-        <c:axId val="358735296"/>
+        <c:axId val="441015896"/>
         <c:scaling>
           <c:orientation val="minMax"/>
         </c:scaling>
@@ -35708,12 +35840,12 @@
             <a:endParaRPr lang="en-US"/>
           </a:p>
         </c:txPr>
-        <c:crossAx val="325006112"/>
+        <c:crossAx val="441012760"/>
         <c:crosses val="autoZero"/>
         <c:crossBetween val="midCat"/>
       </c:valAx>
       <c:valAx>
-        <c:axId val="325006112"/>
+        <c:axId val="441012760"/>
         <c:scaling>
           <c:orientation val="minMax"/>
         </c:scaling>
@@ -35835,7 +35967,7 @@
             <a:endParaRPr lang="en-US"/>
           </a:p>
         </c:txPr>
-        <c:crossAx val="358735296"/>
+        <c:crossAx val="441015896"/>
         <c:crosses val="autoZero"/>
         <c:crossBetween val="midCat"/>
       </c:valAx>
@@ -36307,11 +36439,11 @@
           <c:showPercent val="0"/>
           <c:showBubbleSize val="0"/>
         </c:dLbls>
-        <c:axId val="489993824"/>
-        <c:axId val="489991080"/>
+        <c:axId val="441011584"/>
+        <c:axId val="441010016"/>
       </c:scatterChart>
       <c:valAx>
-        <c:axId val="489993824"/>
+        <c:axId val="441011584"/>
         <c:scaling>
           <c:orientation val="minMax"/>
         </c:scaling>
@@ -36424,12 +36556,12 @@
             <a:endParaRPr lang="en-US"/>
           </a:p>
         </c:txPr>
-        <c:crossAx val="489991080"/>
+        <c:crossAx val="441010016"/>
         <c:crosses val="autoZero"/>
         <c:crossBetween val="midCat"/>
       </c:valAx>
       <c:valAx>
-        <c:axId val="489991080"/>
+        <c:axId val="441010016"/>
         <c:scaling>
           <c:logBase val="10"/>
           <c:orientation val="minMax"/>
@@ -36552,7 +36684,7 @@
             <a:endParaRPr lang="en-US"/>
           </a:p>
         </c:txPr>
-        <c:crossAx val="489993824"/>
+        <c:crossAx val="441011584"/>
         <c:crosses val="autoZero"/>
         <c:crossBetween val="midCat"/>
       </c:valAx>
@@ -52056,7 +52188,7 @@
 </file>
 
 <file path=customXml/itemProps1.xml><?xml version="1.0" encoding="utf-8"?>
-<ds:datastoreItem xmlns:ds="http://schemas.openxmlformats.org/officeDocument/2006/customXml" ds:itemID="{45E7B54E-540A-4B2A-B0EB-9B800F87F471}">
+<ds:datastoreItem xmlns:ds="http://schemas.openxmlformats.org/officeDocument/2006/customXml" ds:itemID="{1B1E9B11-602A-4F43-BF09-A1B2B76DB08C}">
   <ds:schemaRefs>
     <ds:schemaRef ds:uri="http://schemas.openxmlformats.org/officeDocument/2006/bibliography"/>
   </ds:schemaRefs>

</xml_diff>